<commit_message>
Update Vending Machine FlowDoc
</commit_message>
<xml_diff>
--- a/Vending Machine Program Flow.docx
+++ b/Vending Machine Program Flow.docx
@@ -11,14 +11,42 @@
           <w:szCs w:val="36"/>
         </w:rPr>
       </w:pPr>
-      <w:r>
+    </w:p>
+    <w:p>
+      <w:pPr>
         <w:rPr>
           <w:b/>
           <w:bCs/>
           <w:sz w:val="36"/>
           <w:szCs w:val="36"/>
         </w:rPr>
-        <w:t>Vending Machine Program Flow/Skeleton</w:t>
+      </w:pPr>
+      <w:r>
+        <w:rPr>
+          <w:b/>
+          <w:bCs/>
+          <w:sz w:val="36"/>
+          <w:szCs w:val="36"/>
+        </w:rPr>
+        <w:t>Vending Machine Program Flow</w:t>
+      </w:r>
+      <w:r>
+        <w:rPr>
+          <w:b/>
+          <w:bCs/>
+          <w:sz w:val="36"/>
+          <w:szCs w:val="36"/>
+        </w:rPr>
+        <w:t>chart</w:t>
+      </w:r>
+      <w:r>
+        <w:rPr>
+          <w:b/>
+          <w:bCs/>
+          <w:sz w:val="36"/>
+          <w:szCs w:val="36"/>
+        </w:rPr>
+        <w:t>/Skeleton</w:t>
       </w:r>
     </w:p>
     <w:p/>
@@ -294,114 +322,998 @@
     </w:p>
     <w:p>
       <w:r>
+        <w:t xml:space="preserve">        - Exit program gracefully.</w:t>
+      </w:r>
+    </w:p>
+    <w:p/>
+    <w:p>
+      <w:r>
+        <w:t>5. End Program.</w:t>
+      </w:r>
+    </w:p>
+    <w:p/>
+    <w:p>
+      <w:r>
         <w:lastRenderedPageBreak/>
-        <w:t xml:space="preserve">        - Exit program gracefully.</w:t>
+        <w:t>---</w:t>
       </w:r>
     </w:p>
     <w:p/>
     <w:p>
       <w:r>
-        <w:t>5. End Program.</w:t>
+        <w:t>Development Guidelines:</w:t>
       </w:r>
     </w:p>
     <w:p/>
     <w:p>
       <w:r>
+        <w:t>1. Design First: Sketch out the program's structure and flow.</w:t>
+      </w:r>
+    </w:p>
+    <w:p>
+      <w:r>
+        <w:t>2. MVC Pattern:</w:t>
+      </w:r>
+    </w:p>
+    <w:p>
+      <w:r>
+        <w:t xml:space="preserve">    a. `</w:t>
+      </w:r>
+      <w:proofErr w:type="spellStart"/>
+      <w:r>
+        <w:t>VendingMachineApp</w:t>
+      </w:r>
+      <w:proofErr w:type="spellEnd"/>
+      <w:r>
+        <w:t>` class as entry point.</w:t>
+      </w:r>
+    </w:p>
+    <w:p>
+      <w:r>
+        <w:t xml:space="preserve">    b. `Controller` for main business logic and flow.</w:t>
+      </w:r>
+    </w:p>
+    <w:p>
+      <w:r>
+        <w:t xml:space="preserve">    c. `View` for user interaction.</w:t>
+      </w:r>
+    </w:p>
+    <w:p>
+      <w:r>
+        <w:t xml:space="preserve">    d. `Service Layer` for high-level operations.</w:t>
+      </w:r>
+    </w:p>
+    <w:p>
+      <w:r>
+        <w:t xml:space="preserve">    e. `DAO` for data persistence.</w:t>
+      </w:r>
+    </w:p>
+    <w:p>
+      <w:r>
+        <w:t>3. Dependency Injection: Constructor based.</w:t>
+      </w:r>
+    </w:p>
+    <w:p>
+      <w:r>
+        <w:t>4</w:t>
+      </w:r>
+      <w:r>
+        <w:t xml:space="preserve">. Use </w:t>
+      </w:r>
+      <w:proofErr w:type="spellStart"/>
+      <w:r>
+        <w:t>BigDecimal</w:t>
+      </w:r>
+      <w:proofErr w:type="spellEnd"/>
+      <w:r>
+        <w:t>: For all monetary calculations.</w:t>
+      </w:r>
+    </w:p>
+    <w:p>
+      <w:r>
+        <w:t>5.</w:t>
+      </w:r>
+      <w:r>
+        <w:t xml:space="preserve"> Application Specific Exceptions: Ensure program fails gracefully</w:t>
+      </w:r>
+      <w:r>
+        <w:t>.</w:t>
+      </w:r>
+    </w:p>
+    <w:p/>
+    <w:p>
+      <w:r>
         <w:t>---</w:t>
       </w:r>
     </w:p>
     <w:p/>
     <w:p>
       <w:r>
-        <w:t>Development Guidelines:</w:t>
-      </w:r>
-    </w:p>
-    <w:p/>
-    <w:p>
-      <w:r>
-        <w:t>1. Design First: Sketch out the program's structure and flow.</w:t>
-      </w:r>
-    </w:p>
-    <w:p>
-      <w:r>
-        <w:t>2. MVC Pattern:</w:t>
-      </w:r>
-    </w:p>
-    <w:p>
-      <w:r>
-        <w:t xml:space="preserve">    a. `</w:t>
+        <w:br w:type="page"/>
+      </w:r>
+    </w:p>
+    <w:p>
+      <w:pPr>
+        <w:rPr>
+          <w:b/>
+          <w:bCs/>
+        </w:rPr>
+      </w:pPr>
+      <w:r>
+        <w:rPr>
+          <w:b/>
+          <w:bCs/>
+        </w:rPr>
+        <w:lastRenderedPageBreak/>
+        <w:t>Start</w:t>
+      </w:r>
+    </w:p>
+    <w:p>
+      <w:pPr>
+        <w:rPr>
+          <w:b/>
+          <w:bCs/>
+        </w:rPr>
+      </w:pPr>
+      <w:r>
+        <w:rPr>
+          <w:b/>
+          <w:bCs/>
+        </w:rPr>
+        <w:t xml:space="preserve"> |</w:t>
+      </w:r>
+    </w:p>
+    <w:p>
+      <w:pPr>
+        <w:rPr>
+          <w:b/>
+          <w:bCs/>
+        </w:rPr>
+      </w:pPr>
+      <w:r>
+        <w:rPr>
+          <w:b/>
+          <w:bCs/>
+        </w:rPr>
+        <w:t xml:space="preserve"> |</w:t>
+      </w:r>
+    </w:p>
+    <w:p>
+      <w:pPr>
+        <w:rPr>
+          <w:b/>
+          <w:bCs/>
+        </w:rPr>
+      </w:pPr>
+      <w:r>
+        <w:rPr>
+          <w:b/>
+          <w:bCs/>
+        </w:rPr>
+        <w:t xml:space="preserve"> v</w:t>
+      </w:r>
+    </w:p>
+    <w:p>
+      <w:pPr>
+        <w:rPr>
+          <w:b/>
+          <w:bCs/>
+        </w:rPr>
+      </w:pPr>
+      <w:r>
+        <w:rPr>
+          <w:b/>
+          <w:bCs/>
+        </w:rPr>
+        <w:t>[Initialization]</w:t>
+      </w:r>
+    </w:p>
+    <w:p>
+      <w:pPr>
+        <w:rPr>
+          <w:b/>
+          <w:bCs/>
+        </w:rPr>
+      </w:pPr>
+      <w:r>
+        <w:rPr>
+          <w:b/>
+          <w:bCs/>
+        </w:rPr>
+        <w:t xml:space="preserve"> |-&gt; Load items from file into memory</w:t>
+      </w:r>
+    </w:p>
+    <w:p>
+      <w:pPr>
+        <w:rPr>
+          <w:b/>
+          <w:bCs/>
+        </w:rPr>
+      </w:pPr>
+      <w:r>
+        <w:rPr>
+          <w:b/>
+          <w:bCs/>
+        </w:rPr>
+        <w:t xml:space="preserve"> |-&gt; Display welcome message</w:t>
+      </w:r>
+    </w:p>
+    <w:p>
+      <w:pPr>
+        <w:rPr>
+          <w:b/>
+          <w:bCs/>
+        </w:rPr>
+      </w:pPr>
+      <w:r>
+        <w:rPr>
+          <w:b/>
+          <w:bCs/>
+        </w:rPr>
+        <w:t xml:space="preserve"> |-&gt; Display items and their prices</w:t>
+      </w:r>
+    </w:p>
+    <w:p>
+      <w:pPr>
+        <w:rPr>
+          <w:b/>
+          <w:bCs/>
+        </w:rPr>
+      </w:pPr>
+      <w:r>
+        <w:rPr>
+          <w:b/>
+          <w:bCs/>
+        </w:rPr>
+        <w:t xml:space="preserve"> |-&gt; Display option to deposit money or exit</w:t>
+      </w:r>
+    </w:p>
+    <w:p>
+      <w:pPr>
+        <w:rPr>
+          <w:b/>
+          <w:bCs/>
+        </w:rPr>
+      </w:pPr>
+      <w:r>
+        <w:rPr>
+          <w:b/>
+          <w:bCs/>
+        </w:rPr>
+        <w:t xml:space="preserve"> |</w:t>
+      </w:r>
+    </w:p>
+    <w:p>
+      <w:pPr>
+        <w:rPr>
+          <w:b/>
+          <w:bCs/>
+        </w:rPr>
+      </w:pPr>
+      <w:r>
+        <w:rPr>
+          <w:b/>
+          <w:bCs/>
+        </w:rPr>
+        <w:t xml:space="preserve"> v</w:t>
+      </w:r>
+    </w:p>
+    <w:p>
+      <w:pPr>
+        <w:rPr>
+          <w:b/>
+          <w:bCs/>
+        </w:rPr>
+      </w:pPr>
+      <w:r>
+        <w:rPr>
+          <w:b/>
+          <w:bCs/>
+        </w:rPr>
+        <w:t>[User Actions]</w:t>
+      </w:r>
+    </w:p>
+    <w:p>
+      <w:pPr>
+        <w:rPr>
+          <w:b/>
+          <w:bCs/>
+        </w:rPr>
+      </w:pPr>
+      <w:r>
+        <w:rPr>
+          <w:b/>
+          <w:bCs/>
+        </w:rPr>
+        <w:t xml:space="preserve"> |-&gt; (Option A) Deposit Money:</w:t>
+      </w:r>
+    </w:p>
+    <w:p>
+      <w:pPr>
+        <w:rPr>
+          <w:b/>
+          <w:bCs/>
+        </w:rPr>
+      </w:pPr>
+      <w:r>
+        <w:rPr>
+          <w:b/>
+          <w:bCs/>
+        </w:rPr>
+        <w:t xml:space="preserve"> |    |-&gt; Prompt for money deposit</w:t>
+      </w:r>
+    </w:p>
+    <w:p>
+      <w:pPr>
+        <w:rPr>
+          <w:b/>
+          <w:bCs/>
+        </w:rPr>
+      </w:pPr>
+      <w:r>
+        <w:rPr>
+          <w:b/>
+          <w:bCs/>
+        </w:rPr>
+        <w:t xml:space="preserve"> |    |-&gt; Store the deposited </w:t>
+      </w:r>
+      <w:proofErr w:type="gramStart"/>
+      <w:r>
+        <w:rPr>
+          <w:b/>
+          <w:bCs/>
+        </w:rPr>
+        <w:t>amount</w:t>
+      </w:r>
+      <w:proofErr w:type="gramEnd"/>
+    </w:p>
+    <w:p>
+      <w:pPr>
+        <w:rPr>
+          <w:b/>
+          <w:bCs/>
+        </w:rPr>
+      </w:pPr>
+      <w:r>
+        <w:rPr>
+          <w:b/>
+          <w:bCs/>
+        </w:rPr>
+        <w:t xml:space="preserve"> |</w:t>
+      </w:r>
+    </w:p>
+    <w:p>
+      <w:pPr>
+        <w:rPr>
+          <w:b/>
+          <w:bCs/>
+        </w:rPr>
+      </w:pPr>
+      <w:r>
+        <w:rPr>
+          <w:b/>
+          <w:bCs/>
+        </w:rPr>
+        <w:t xml:space="preserve"> |-&gt; (Option B) Select Item:</w:t>
+      </w:r>
+    </w:p>
+    <w:p>
+      <w:pPr>
+        <w:rPr>
+          <w:b/>
+          <w:bCs/>
+        </w:rPr>
+      </w:pPr>
+      <w:r>
+        <w:rPr>
+          <w:b/>
+          <w:bCs/>
+        </w:rPr>
+        <w:t xml:space="preserve"> |    |-&gt; Prompt user to select an </w:t>
+      </w:r>
+      <w:proofErr w:type="gramStart"/>
+      <w:r>
+        <w:rPr>
+          <w:b/>
+          <w:bCs/>
+        </w:rPr>
+        <w:t>item</w:t>
+      </w:r>
+      <w:proofErr w:type="gramEnd"/>
+    </w:p>
+    <w:p>
+      <w:pPr>
+        <w:rPr>
+          <w:b/>
+          <w:bCs/>
+        </w:rPr>
+      </w:pPr>
+      <w:r>
+        <w:rPr>
+          <w:b/>
+          <w:bCs/>
+        </w:rPr>
+        <w:t xml:space="preserve"> |    |   |-&gt; Check if the item is </w:t>
+      </w:r>
+      <w:proofErr w:type="gramStart"/>
+      <w:r>
+        <w:rPr>
+          <w:b/>
+          <w:bCs/>
+        </w:rPr>
+        <w:t>available</w:t>
+      </w:r>
+      <w:proofErr w:type="gramEnd"/>
+    </w:p>
+    <w:p>
+      <w:pPr>
+        <w:rPr>
+          <w:b/>
+          <w:bCs/>
+        </w:rPr>
+      </w:pPr>
+      <w:r>
+        <w:rPr>
+          <w:b/>
+          <w:bCs/>
+        </w:rPr>
+        <w:t xml:space="preserve"> |    |   |   |-&gt; If No: "Item out of stock" -&gt; Main Display</w:t>
+      </w:r>
+    </w:p>
+    <w:p>
+      <w:pPr>
+        <w:rPr>
+          <w:b/>
+          <w:bCs/>
+        </w:rPr>
+      </w:pPr>
+      <w:r>
+        <w:rPr>
+          <w:b/>
+          <w:bCs/>
+        </w:rPr>
+        <w:t xml:space="preserve"> |    |   |   |-&gt; If Yes: Check if enough money is </w:t>
+      </w:r>
+      <w:proofErr w:type="gramStart"/>
+      <w:r>
+        <w:rPr>
+          <w:b/>
+          <w:bCs/>
+        </w:rPr>
+        <w:t>deposited</w:t>
+      </w:r>
+      <w:proofErr w:type="gramEnd"/>
+    </w:p>
+    <w:p>
+      <w:pPr>
+        <w:rPr>
+          <w:b/>
+          <w:bCs/>
+        </w:rPr>
+      </w:pPr>
+      <w:r>
+        <w:rPr>
+          <w:b/>
+          <w:bCs/>
+        </w:rPr>
+        <w:t xml:space="preserve"> |    |   |       |-&gt; If No: "Insufficient funds" -&gt; Main Display</w:t>
+      </w:r>
+    </w:p>
+    <w:p>
+      <w:pPr>
+        <w:rPr>
+          <w:b/>
+          <w:bCs/>
+        </w:rPr>
+      </w:pPr>
+      <w:r>
+        <w:rPr>
+          <w:b/>
+          <w:bCs/>
+        </w:rPr>
+        <w:t xml:space="preserve"> |    |   |       |-&gt; If Yes: </w:t>
+      </w:r>
+    </w:p>
+    <w:p>
+      <w:pPr>
+        <w:rPr>
+          <w:b/>
+          <w:bCs/>
+        </w:rPr>
+      </w:pPr>
+      <w:r>
+        <w:rPr>
+          <w:b/>
+          <w:bCs/>
+        </w:rPr>
+        <w:t xml:space="preserve"> |    |   |            - Deduct item </w:t>
+      </w:r>
+      <w:proofErr w:type="gramStart"/>
+      <w:r>
+        <w:rPr>
+          <w:b/>
+          <w:bCs/>
+        </w:rPr>
+        <w:t>cost</w:t>
+      </w:r>
+      <w:proofErr w:type="gramEnd"/>
+    </w:p>
+    <w:p>
+      <w:pPr>
+        <w:rPr>
+          <w:b/>
+          <w:bCs/>
+        </w:rPr>
+      </w:pPr>
+      <w:r>
+        <w:rPr>
+          <w:b/>
+          <w:bCs/>
+        </w:rPr>
+        <w:t xml:space="preserve"> |    |   |            - Update inventory</w:t>
+      </w:r>
+    </w:p>
+    <w:p>
+      <w:pPr>
+        <w:rPr>
+          <w:b/>
+          <w:bCs/>
+        </w:rPr>
+      </w:pPr>
+      <w:r>
+        <w:rPr>
+          <w:b/>
+          <w:bCs/>
+        </w:rPr>
+        <w:t xml:space="preserve"> |    |   |            - Display change using "Change" </w:t>
+      </w:r>
+      <w:proofErr w:type="gramStart"/>
+      <w:r>
+        <w:rPr>
+          <w:b/>
+          <w:bCs/>
+        </w:rPr>
+        <w:t>class</w:t>
+      </w:r>
+      <w:proofErr w:type="gramEnd"/>
+    </w:p>
+    <w:p>
+      <w:pPr>
+        <w:rPr>
+          <w:b/>
+          <w:bCs/>
+        </w:rPr>
+      </w:pPr>
+      <w:r>
+        <w:rPr>
+          <w:b/>
+          <w:bCs/>
+        </w:rPr>
+        <w:t xml:space="preserve"> |    |   |            - "Thank you for your </w:t>
+      </w:r>
+      <w:proofErr w:type="gramStart"/>
+      <w:r>
+        <w:rPr>
+          <w:b/>
+          <w:bCs/>
+        </w:rPr>
+        <w:t>purchase"</w:t>
+      </w:r>
+      <w:proofErr w:type="gramEnd"/>
+    </w:p>
+    <w:p>
+      <w:pPr>
+        <w:rPr>
+          <w:b/>
+          <w:bCs/>
+        </w:rPr>
+      </w:pPr>
+      <w:r>
+        <w:rPr>
+          <w:b/>
+          <w:bCs/>
+        </w:rPr>
+        <w:t xml:space="preserve"> |    |   |            -&gt; Main Display</w:t>
+      </w:r>
+    </w:p>
+    <w:p>
+      <w:pPr>
+        <w:rPr>
+          <w:b/>
+          <w:bCs/>
+        </w:rPr>
+      </w:pPr>
+      <w:r>
+        <w:rPr>
+          <w:b/>
+          <w:bCs/>
+        </w:rPr>
+        <w:t xml:space="preserve"> |</w:t>
+      </w:r>
+    </w:p>
+    <w:p>
+      <w:pPr>
+        <w:rPr>
+          <w:b/>
+          <w:bCs/>
+        </w:rPr>
+      </w:pPr>
+      <w:r>
+        <w:rPr>
+          <w:b/>
+          <w:bCs/>
+        </w:rPr>
+        <w:t xml:space="preserve"> |-&gt; (Option C) Exit:</w:t>
+      </w:r>
+    </w:p>
+    <w:p>
+      <w:pPr>
+        <w:rPr>
+          <w:b/>
+          <w:bCs/>
+        </w:rPr>
+      </w:pPr>
+      <w:r>
+        <w:rPr>
+          <w:b/>
+          <w:bCs/>
+        </w:rPr>
+        <w:t xml:space="preserve"> |    |-&gt; Update item file with current inventory</w:t>
+      </w:r>
+    </w:p>
+    <w:p>
+      <w:pPr>
+        <w:rPr>
+          <w:b/>
+          <w:bCs/>
+        </w:rPr>
+      </w:pPr>
+      <w:r>
+        <w:rPr>
+          <w:b/>
+          <w:bCs/>
+        </w:rPr>
+        <w:t xml:space="preserve"> |    |-&gt; Display goodbye message</w:t>
+      </w:r>
+    </w:p>
+    <w:p>
+      <w:pPr>
+        <w:rPr>
+          <w:b/>
+          <w:bCs/>
+        </w:rPr>
+      </w:pPr>
+      <w:r>
+        <w:rPr>
+          <w:b/>
+          <w:bCs/>
+        </w:rPr>
+        <w:t xml:space="preserve"> |</w:t>
+      </w:r>
+    </w:p>
+    <w:p>
+      <w:pPr>
+        <w:rPr>
+          <w:b/>
+          <w:bCs/>
+        </w:rPr>
+      </w:pPr>
+      <w:r>
+        <w:rPr>
+          <w:b/>
+          <w:bCs/>
+        </w:rPr>
+        <w:t xml:space="preserve"> v</w:t>
+      </w:r>
+    </w:p>
+    <w:p>
+      <w:pPr>
+        <w:rPr>
+          <w:b/>
+          <w:bCs/>
+        </w:rPr>
+      </w:pPr>
+      <w:r>
+        <w:rPr>
+          <w:b/>
+          <w:bCs/>
+        </w:rPr>
+        <w:t>[Change Calculation]</w:t>
+      </w:r>
+    </w:p>
+    <w:p>
+      <w:pPr>
+        <w:rPr>
+          <w:b/>
+          <w:bCs/>
+        </w:rPr>
+      </w:pPr>
+      <w:r>
+        <w:rPr>
+          <w:b/>
+          <w:bCs/>
+        </w:rPr>
+        <w:t xml:space="preserve"> |-&gt; Convert remaining amount to quarters, dimes, nickels, </w:t>
+      </w:r>
+      <w:proofErr w:type="gramStart"/>
+      <w:r>
+        <w:rPr>
+          <w:b/>
+          <w:bCs/>
+        </w:rPr>
+        <w:t>pennies</w:t>
+      </w:r>
+      <w:proofErr w:type="gramEnd"/>
+    </w:p>
+    <w:p>
+      <w:pPr>
+        <w:rPr>
+          <w:b/>
+          <w:bCs/>
+        </w:rPr>
+      </w:pPr>
+      <w:r>
+        <w:rPr>
+          <w:b/>
+          <w:bCs/>
+        </w:rPr>
+        <w:t xml:space="preserve"> |-&gt; Display calculated change</w:t>
+      </w:r>
+    </w:p>
+    <w:p>
+      <w:pPr>
+        <w:rPr>
+          <w:b/>
+          <w:bCs/>
+        </w:rPr>
+      </w:pPr>
+      <w:r>
+        <w:rPr>
+          <w:b/>
+          <w:bCs/>
+        </w:rPr>
+        <w:t xml:space="preserve"> |</w:t>
+      </w:r>
+    </w:p>
+    <w:p>
+      <w:pPr>
+        <w:rPr>
+          <w:b/>
+          <w:bCs/>
+        </w:rPr>
+      </w:pPr>
+      <w:r>
+        <w:rPr>
+          <w:b/>
+          <w:bCs/>
+        </w:rPr>
+        <w:t xml:space="preserve"> v</w:t>
+      </w:r>
+    </w:p>
+    <w:p>
+      <w:pPr>
+        <w:rPr>
+          <w:b/>
+          <w:bCs/>
+        </w:rPr>
+      </w:pPr>
+      <w:r>
+        <w:rPr>
+          <w:b/>
+          <w:bCs/>
+        </w:rPr>
+        <w:t>[Exception Handling]</w:t>
+      </w:r>
+    </w:p>
+    <w:p>
+      <w:pPr>
+        <w:rPr>
+          <w:b/>
+          <w:bCs/>
+        </w:rPr>
+      </w:pPr>
+      <w:r>
+        <w:rPr>
+          <w:b/>
+          <w:bCs/>
+        </w:rPr>
+        <w:t xml:space="preserve"> |-&gt; </w:t>
       </w:r>
       <w:proofErr w:type="spellStart"/>
       <w:r>
-        <w:t>VendingMachineApp</w:t>
+        <w:rPr>
+          <w:b/>
+          <w:bCs/>
+        </w:rPr>
+        <w:t>InsufficientFundsException</w:t>
       </w:r>
       <w:proofErr w:type="spellEnd"/>
-      <w:r>
-        <w:t>` class as entry point.</w:t>
-      </w:r>
-    </w:p>
-    <w:p>
-      <w:r>
-        <w:t xml:space="preserve">    b. `Controller` for main business logic and flow.</w:t>
-      </w:r>
-    </w:p>
-    <w:p>
-      <w:r>
-        <w:t xml:space="preserve">    c. `View` for user interaction.</w:t>
-      </w:r>
-    </w:p>
-    <w:p>
-      <w:r>
-        <w:t xml:space="preserve">    d. `Service Layer` for high-level operations.</w:t>
-      </w:r>
-    </w:p>
-    <w:p>
-      <w:r>
-        <w:t xml:space="preserve">    e. `DAO` for data persistence.</w:t>
-      </w:r>
-    </w:p>
-    <w:p>
-      <w:r>
-        <w:t>3. Dependency Injection: Constructor based.</w:t>
-      </w:r>
-    </w:p>
-    <w:p>
-      <w:r>
-        <w:t>4</w:t>
-      </w:r>
-      <w:r>
-        <w:t xml:space="preserve">. Use </w:t>
+    </w:p>
+    <w:p>
+      <w:pPr>
+        <w:rPr>
+          <w:b/>
+          <w:bCs/>
+        </w:rPr>
+      </w:pPr>
+      <w:r>
+        <w:rPr>
+          <w:b/>
+          <w:bCs/>
+        </w:rPr>
+        <w:t xml:space="preserve"> |   - Handle in "Select </w:t>
+      </w:r>
+      <w:proofErr w:type="gramStart"/>
+      <w:r>
+        <w:rPr>
+          <w:b/>
+          <w:bCs/>
+        </w:rPr>
+        <w:t>Item"</w:t>
+      </w:r>
+      <w:proofErr w:type="gramEnd"/>
+    </w:p>
+    <w:p>
+      <w:pPr>
+        <w:rPr>
+          <w:b/>
+          <w:bCs/>
+        </w:rPr>
+      </w:pPr>
+      <w:r>
+        <w:rPr>
+          <w:b/>
+          <w:bCs/>
+        </w:rPr>
+        <w:t xml:space="preserve"> |-&gt; </w:t>
       </w:r>
       <w:proofErr w:type="spellStart"/>
       <w:r>
-        <w:t>BigDecimal</w:t>
+        <w:rPr>
+          <w:b/>
+          <w:bCs/>
+        </w:rPr>
+        <w:t>NoItemInventoryException</w:t>
       </w:r>
       <w:proofErr w:type="spellEnd"/>
-      <w:r>
-        <w:t>: For all monetary calculations.</w:t>
-      </w:r>
-    </w:p>
-    <w:p>
-      <w:r>
-        <w:t>5.</w:t>
-      </w:r>
-      <w:r>
-        <w:t xml:space="preserve"> Application Specific Exceptions: Ensure program fails gracefully</w:t>
-      </w:r>
-      <w:r>
-        <w:t>.</w:t>
-      </w:r>
-    </w:p>
-    <w:p/>
-    <w:p>
-      <w:r>
-        <w:t>---</w:t>
-      </w:r>
-    </w:p>
-    <w:p/>
+    </w:p>
+    <w:p>
+      <w:pPr>
+        <w:rPr>
+          <w:b/>
+          <w:bCs/>
+        </w:rPr>
+      </w:pPr>
+      <w:r>
+        <w:rPr>
+          <w:b/>
+          <w:bCs/>
+        </w:rPr>
+        <w:t xml:space="preserve"> |   - Handle in "Select </w:t>
+      </w:r>
+      <w:proofErr w:type="gramStart"/>
+      <w:r>
+        <w:rPr>
+          <w:b/>
+          <w:bCs/>
+        </w:rPr>
+        <w:t>Item"</w:t>
+      </w:r>
+      <w:proofErr w:type="gramEnd"/>
+    </w:p>
+    <w:p>
+      <w:pPr>
+        <w:rPr>
+          <w:b/>
+          <w:bCs/>
+        </w:rPr>
+      </w:pPr>
+      <w:r>
+        <w:rPr>
+          <w:b/>
+          <w:bCs/>
+        </w:rPr>
+        <w:t xml:space="preserve"> |-&gt; </w:t>
+      </w:r>
+      <w:proofErr w:type="spellStart"/>
+      <w:r>
+        <w:rPr>
+          <w:b/>
+          <w:bCs/>
+        </w:rPr>
+        <w:t>FilePersistenceException</w:t>
+      </w:r>
+      <w:proofErr w:type="spellEnd"/>
+    </w:p>
+    <w:p>
+      <w:pPr>
+        <w:rPr>
+          <w:b/>
+          <w:bCs/>
+        </w:rPr>
+      </w:pPr>
+      <w:r>
+        <w:rPr>
+          <w:b/>
+          <w:bCs/>
+        </w:rPr>
+        <w:t xml:space="preserve"> |   - Display "Technical difficulty"</w:t>
+      </w:r>
+    </w:p>
+    <w:p>
+      <w:pPr>
+        <w:rPr>
+          <w:b/>
+          <w:bCs/>
+        </w:rPr>
+      </w:pPr>
+      <w:r>
+        <w:rPr>
+          <w:b/>
+          <w:bCs/>
+        </w:rPr>
+        <w:t xml:space="preserve"> |   - Exit </w:t>
+      </w:r>
+      <w:proofErr w:type="gramStart"/>
+      <w:r>
+        <w:rPr>
+          <w:b/>
+          <w:bCs/>
+        </w:rPr>
+        <w:t>program</w:t>
+      </w:r>
+      <w:proofErr w:type="gramEnd"/>
+    </w:p>
+    <w:p>
+      <w:pPr>
+        <w:rPr>
+          <w:b/>
+          <w:bCs/>
+        </w:rPr>
+      </w:pPr>
+      <w:r>
+        <w:rPr>
+          <w:b/>
+          <w:bCs/>
+        </w:rPr>
+        <w:t xml:space="preserve"> |</w:t>
+      </w:r>
+    </w:p>
+    <w:p>
+      <w:pPr>
+        <w:rPr>
+          <w:b/>
+          <w:bCs/>
+        </w:rPr>
+      </w:pPr>
+      <w:r>
+        <w:rPr>
+          <w:b/>
+          <w:bCs/>
+        </w:rPr>
+        <w:t xml:space="preserve"> v</w:t>
+      </w:r>
+    </w:p>
+    <w:p>
+      <w:pPr>
+        <w:rPr>
+          <w:b/>
+          <w:bCs/>
+          <w:sz w:val="36"/>
+          <w:szCs w:val="36"/>
+        </w:rPr>
+      </w:pPr>
+      <w:r>
+        <w:rPr>
+          <w:b/>
+          <w:bCs/>
+        </w:rPr>
+        <w:t>End Program</w:t>
+      </w:r>
+    </w:p>
     <w:sectPr>
       <w:pgSz w:w="11900" w:h="16840"/>
-      <w:pgMar w:top="1440" w:right="1440" w:bottom="1440" w:left="1440" w:header="720" w:footer="720" w:gutter="0"/>
+      <w:pgMar w:top="720" w:right="720" w:bottom="720" w:left="720" w:header="720" w:footer="720" w:gutter="0"/>
       <w:cols w:space="720"/>
       <w:docGrid w:linePitch="360"/>
     </w:sectPr>

</xml_diff>